<commit_message>
Added a check for vehicle rego.
</commit_message>
<xml_diff>
--- a/Scummy Russian Hackers.docx
+++ b/Scummy Russian Hackers.docx
@@ -58,6 +58,12 @@
         <w:rPr>
           <w:lang w:val="en-AU"/>
         </w:rPr>
+        <w:t>,</w:t>
+      </w:r>
+      <w:r>
+        <w:rPr>
+          <w:lang w:val="en-AU"/>
+        </w:rPr>
         <w:t xml:space="preserve"> </w:t>
       </w:r>
       <w:r>
@@ -106,13 +112,13 @@
         <w:rPr>
           <w:lang w:val="en-AU"/>
         </w:rPr>
-        <w:t xml:space="preserve"> and user type</w:t>
-      </w:r>
-      <w:r>
-        <w:rPr>
-          <w:lang w:val="en-AU"/>
-        </w:rPr>
-        <w:t xml:space="preserve"> which may be user, admin or staff</w:t>
+        <w:t xml:space="preserve"> and </w:t>
+      </w:r>
+      <w:r>
+        <w:rPr>
+          <w:lang w:val="en-AU"/>
+        </w:rPr>
+        <w:t>a session id</w:t>
       </w:r>
       <w:r>
         <w:rPr>
@@ -150,7 +156,43 @@
         <w:rPr>
           <w:lang w:val="en-AU"/>
         </w:rPr>
-        <w:t>To ensure the security goal of integrity, before any confidential code is loaded from the database, the username and type are checked against the</w:t>
+        <w:t>To ensure the security goal of integrity, before any confidential code</w:t>
+      </w:r>
+      <w:r>
+        <w:rPr>
+          <w:lang w:val="en-AU"/>
+        </w:rPr>
+        <w:t xml:space="preserve"> or data</w:t>
+      </w:r>
+      <w:r>
+        <w:rPr>
+          <w:lang w:val="en-AU"/>
+        </w:rPr>
+        <w:t xml:space="preserve"> is loaded from the </w:t>
+      </w:r>
+      <w:r>
+        <w:rPr>
+          <w:lang w:val="en-AU"/>
+        </w:rPr>
+        <w:t>server</w:t>
+      </w:r>
+      <w:r>
+        <w:rPr>
+          <w:lang w:val="en-AU"/>
+        </w:rPr>
+        <w:t xml:space="preserve">, the username and </w:t>
+      </w:r>
+      <w:r>
+        <w:rPr>
+          <w:lang w:val="en-AU"/>
+        </w:rPr>
+        <w:t>session id</w:t>
+      </w:r>
+      <w:r>
+        <w:rPr>
+          <w:lang w:val="en-AU"/>
+        </w:rPr>
+        <w:t xml:space="preserve"> are checked against the</w:t>
       </w:r>
       <w:r>
         <w:rPr>
@@ -174,7 +216,13 @@
         <w:rPr>
           <w:lang w:val="en-AU"/>
         </w:rPr>
-        <w:t xml:space="preserve"> the user from escalating their privileges by changing their user type</w:t>
+        <w:t xml:space="preserve"> the user from escalating their privileges by </w:t>
+      </w:r>
+      <w:r>
+        <w:rPr>
+          <w:lang w:val="en-AU"/>
+        </w:rPr>
+        <w:t>tampering with cookies</w:t>
       </w:r>
       <w:r>
         <w:rPr>
@@ -192,7 +240,31 @@
         <w:rPr>
           <w:lang w:val="en-AU"/>
         </w:rPr>
-        <w:t>In the case where the stored user name and the user type do not match, the user is presented with an error. Thus, the data of the person is hidden al</w:t>
+        <w:t>In</w:t>
+      </w:r>
+      <w:r>
+        <w:rPr>
+          <w:lang w:val="en-AU"/>
+        </w:rPr>
+        <w:t xml:space="preserve"> the case where the stored user</w:t>
+      </w:r>
+      <w:r>
+        <w:rPr>
+          <w:lang w:val="en-AU"/>
+        </w:rPr>
+        <w:t xml:space="preserve">name and </w:t>
+      </w:r>
+      <w:r>
+        <w:rPr>
+          <w:lang w:val="en-AU"/>
+        </w:rPr>
+        <w:t>session id don’t match</w:t>
+      </w:r>
+      <w:r>
+        <w:rPr>
+          <w:lang w:val="en-AU"/>
+        </w:rPr>
+        <w:t>, the user is presented with an error. Thus, the data of the person is hidden al</w:t>
       </w:r>
       <w:r>
         <w:rPr>
@@ -204,64 +276,33 @@
         <w:rPr>
           <w:lang w:val="en-AU"/>
         </w:rPr>
-        <w:t>cookie data is for a valid user</w:t>
-      </w:r>
-      <w:r>
-        <w:rPr>
-          <w:lang w:val="en-AU"/>
-        </w:rPr>
-        <w:t xml:space="preserve">. </w:t>
-      </w:r>
-      <w:r>
-        <w:rPr>
-          <w:lang w:val="en-AU"/>
-        </w:rPr>
-        <w:t>This is achieved by</w:t>
+        <w:t xml:space="preserve">issue with their </w:t>
+      </w:r>
+      <w:r>
+        <w:rPr>
+          <w:lang w:val="en-AU"/>
+        </w:rPr>
+        <w:t xml:space="preserve">cookie data is </w:t>
+      </w:r>
+      <w:r>
+        <w:rPr>
+          <w:lang w:val="en-AU"/>
+        </w:rPr>
+        <w:t>resolved.</w:t>
       </w:r>
       <w:r>
         <w:rPr>
           <w:lang w:val="en-AU"/>
         </w:rPr>
         <w:t xml:space="preserve"> </w:t>
-      </w:r>
-      <w:r>
-        <w:rPr>
-          <w:lang w:val="en-AU"/>
-        </w:rPr>
-        <w:t>scanning the database for the user</w:t>
-      </w:r>
-      <w:r>
-        <w:rPr>
-          <w:lang w:val="en-AU"/>
-        </w:rPr>
-        <w:t>name and checking the user type</w:t>
-      </w:r>
-      <w:r>
-        <w:rPr>
-          <w:lang w:val="en-AU"/>
-        </w:rPr>
-        <w:t xml:space="preserve"> in the database to the one held in the cookie.</w:t>
       </w:r>
     </w:p>
     <w:p>
       <w:pPr>
-        <w:pStyle w:val="Heading1"/>
-        <w:rPr>
-          <w:lang w:val="en-AU"/>
-        </w:rPr>
-      </w:pPr>
-      <w:r>
-        <w:rPr>
-          <w:lang w:val="en-AU"/>
-        </w:rPr>
-        <w:t>Web Application Firewall</w:t>
-      </w:r>
-      <w:r>
-        <w:rPr>
-          <w:lang w:val="en-AU"/>
-        </w:rPr>
-        <w:t xml:space="preserve"> (WAF)</w:t>
-      </w:r>
+        <w:rPr>
+          <w:lang w:val="en-AU"/>
+        </w:rPr>
+      </w:pPr>
     </w:p>
     <w:p>
       <w:pPr>
@@ -273,19 +314,74 @@
         <w:rPr>
           <w:lang w:val="en-AU"/>
         </w:rPr>
-        <w:t xml:space="preserve">The web application has a firewall implemented. Every piece of data </w:t>
-      </w:r>
-      <w:r>
-        <w:rPr>
-          <w:lang w:val="en-AU"/>
-        </w:rPr>
-        <w:t>given to</w:t>
-      </w:r>
-      <w:r>
-        <w:rPr>
-          <w:lang w:val="en-AU"/>
-        </w:rPr>
-        <w:t xml:space="preserve"> the site passes through this filter.</w:t>
+        <w:t xml:space="preserve">Session Id’s are created for a specific user when they log in. The backend server binds their name to their session id. The id itself is a randomly generated string that is a good length to help prevent others from guessing the session id. When a user logs out of the system, the session id is destroyed and is removed from the database. </w:t>
+      </w:r>
+      <w:r>
+        <w:rPr>
+          <w:lang w:val="en-AU"/>
+        </w:rPr>
+        <w:br/>
+      </w:r>
+      <w:r>
+        <w:rPr>
+          <w:lang w:val="en-AU"/>
+        </w:rPr>
+        <w:br/>
+        <w:t xml:space="preserve">Session Id’s work better than storing the users type because it prevents the cookies from being tampered with. Our </w:t>
+      </w:r>
+      <w:r>
+        <w:rPr>
+          <w:lang w:val="en-AU"/>
+        </w:rPr>
+        <w:t>first</w:t>
+      </w:r>
+      <w:r>
+        <w:rPr>
+          <w:lang w:val="en-AU"/>
+        </w:rPr>
+        <w:t xml:space="preserve"> design stored </w:t>
+      </w:r>
+      <w:r>
+        <w:rPr>
+          <w:lang w:val="en-AU"/>
+        </w:rPr>
+        <w:t>the user’s</w:t>
+      </w:r>
+      <w:r>
+        <w:rPr>
+          <w:lang w:val="en-AU"/>
+        </w:rPr>
+        <w:t xml:space="preserve"> type in plain text as </w:t>
+      </w:r>
+      <w:r>
+        <w:rPr>
+          <w:lang w:val="en-AU"/>
+        </w:rPr>
+        <w:t>a cookie. As insecure as that was</w:t>
+      </w:r>
+      <w:r>
+        <w:rPr>
+          <w:lang w:val="en-AU"/>
+        </w:rPr>
+        <w:t>, the server would check that the type in the database matched what the</w:t>
+      </w:r>
+      <w:r>
+        <w:rPr>
+          <w:lang w:val="en-AU"/>
+        </w:rPr>
+        <w:t xml:space="preserve"> type in the</w:t>
+      </w:r>
+      <w:r>
+        <w:rPr>
+          <w:lang w:val="en-AU"/>
+        </w:rPr>
+        <w:t xml:space="preserve"> cookie. However, a simple attack that knew the username of </w:t>
+      </w:r>
+      <w:r>
+        <w:rPr>
+          <w:lang w:val="en-AU"/>
+        </w:rPr>
+        <w:t>an</w:t>
       </w:r>
       <w:r>
         <w:rPr>
@@ -297,41 +393,116 @@
         <w:rPr>
           <w:lang w:val="en-AU"/>
         </w:rPr>
-        <w:t>Additionally</w:t>
-      </w:r>
-      <w:r>
-        <w:rPr>
-          <w:lang w:val="en-AU"/>
-        </w:rPr>
-        <w:t>, special data such as usernames and passwords are sent through this filter. First</w:t>
-      </w:r>
-      <w:r>
-        <w:rPr>
-          <w:lang w:val="en-AU"/>
-        </w:rPr>
-        <w:t>,</w:t>
-      </w:r>
-      <w:r>
-        <w:rPr>
-          <w:lang w:val="en-AU"/>
-        </w:rPr>
-        <w:t xml:space="preserve"> through the attack filter and then through a </w:t>
-      </w:r>
-      <w:r>
-        <w:rPr>
-          <w:lang w:val="en-AU"/>
-        </w:rPr>
-        <w:t>check</w:t>
-      </w:r>
-      <w:r>
-        <w:rPr>
-          <w:lang w:val="en-AU"/>
-        </w:rPr>
-        <w:t xml:space="preserve"> for that field.</w:t>
+        <w:t>admin could break into our site; change the username cookie to the name of the admin and change the user type to “Admin.”</w:t>
+      </w:r>
+      <w:r>
+        <w:rPr>
+          <w:lang w:val="en-AU"/>
+        </w:rPr>
+        <w:t xml:space="preserve"> Thus, a randomized and personal + unique token assigned at every login was </w:t>
+      </w:r>
+      <w:r>
+        <w:rPr>
+          <w:lang w:val="en-AU"/>
+        </w:rPr>
+        <w:t>considered</w:t>
+      </w:r>
+      <w:r>
+        <w:rPr>
+          <w:lang w:val="en-AU"/>
+        </w:rPr>
+        <w:t xml:space="preserve"> more secure and hence we went with this design. </w:t>
       </w:r>
     </w:p>
     <w:p>
       <w:pPr>
+        <w:pStyle w:val="Heading1"/>
+        <w:rPr>
+          <w:lang w:val="en-AU"/>
+        </w:rPr>
+      </w:pPr>
+      <w:r>
+        <w:rPr>
+          <w:lang w:val="en-AU"/>
+        </w:rPr>
+        <w:t>Web Application Firewall</w:t>
+      </w:r>
+      <w:r>
+        <w:rPr>
+          <w:lang w:val="en-AU"/>
+        </w:rPr>
+        <w:t xml:space="preserve"> (WAF)</w:t>
+      </w:r>
+    </w:p>
+    <w:p>
+      <w:pPr>
+        <w:rPr>
+          <w:lang w:val="en-AU"/>
+        </w:rPr>
+      </w:pPr>
+      <w:r>
+        <w:rPr>
+          <w:lang w:val="en-AU"/>
+        </w:rPr>
+        <w:t xml:space="preserve">The web application has a firewall implemented. Every piece of data </w:t>
+      </w:r>
+      <w:r>
+        <w:rPr>
+          <w:lang w:val="en-AU"/>
+        </w:rPr>
+        <w:t>given to</w:t>
+      </w:r>
+      <w:r>
+        <w:rPr>
+          <w:lang w:val="en-AU"/>
+        </w:rPr>
+        <w:t xml:space="preserve"> the site passes through this filter.</w:t>
+      </w:r>
+      <w:r>
+        <w:rPr>
+          <w:lang w:val="en-AU"/>
+        </w:rPr>
+        <w:t xml:space="preserve"> </w:t>
+      </w:r>
+      <w:r>
+        <w:rPr>
+          <w:lang w:val="en-AU"/>
+        </w:rPr>
+        <w:t>Additionally</w:t>
+      </w:r>
+      <w:r>
+        <w:rPr>
+          <w:lang w:val="en-AU"/>
+        </w:rPr>
+        <w:t>, special data such as usernames</w:t>
+      </w:r>
+      <w:r>
+        <w:rPr>
+          <w:lang w:val="en-AU"/>
+        </w:rPr>
+        <w:t xml:space="preserve"> and passwords are sent through</w:t>
+      </w:r>
+      <w:r>
+        <w:rPr>
+          <w:lang w:val="en-AU"/>
+        </w:rPr>
+        <w:t xml:space="preserve"> the attack filter and then through a </w:t>
+      </w:r>
+      <w:r>
+        <w:rPr>
+          <w:lang w:val="en-AU"/>
+        </w:rPr>
+        <w:t>check</w:t>
+      </w:r>
+      <w:r>
+        <w:rPr>
+          <w:lang w:val="en-AU"/>
+        </w:rPr>
+        <w:t xml:space="preserve"> for that field.</w:t>
+      </w:r>
+    </w:p>
+    <w:p>
+      <w:pPr>
         <w:rPr>
           <w:lang w:val="en-AU"/>
         </w:rPr>
@@ -343,7 +514,6 @@
         <w:br/>
         <w:t xml:space="preserve">The way the </w:t>
       </w:r>
-      <w:proofErr w:type="gramStart"/>
       <w:r>
         <w:rPr>
           <w:lang w:val="en-AU"/>
@@ -354,14 +524,7 @@
         <w:rPr>
           <w:lang w:val="en-AU"/>
         </w:rPr>
-        <w:t>irewall</w:t>
-      </w:r>
-      <w:proofErr w:type="gramEnd"/>
-      <w:r>
-        <w:rPr>
-          <w:lang w:val="en-AU"/>
-        </w:rPr>
-        <w:t xml:space="preserve"> works</w:t>
+        <w:t>irewall works</w:t>
       </w:r>
       <w:r>
         <w:rPr>
@@ -405,14 +568,12 @@
         </w:rPr>
         <w:t xml:space="preserve">The </w:t>
       </w:r>
-      <w:proofErr w:type="gramStart"/>
       <w:r>
         <w:rPr>
           <w:lang w:val="en-AU"/>
         </w:rPr>
         <w:t>firewall</w:t>
       </w:r>
-      <w:proofErr w:type="gramEnd"/>
       <w:r>
         <w:rPr>
           <w:lang w:val="en-AU"/>
@@ -489,7 +650,31 @@
         <w:rPr>
           <w:lang w:val="en-AU"/>
         </w:rPr>
-        <w:t xml:space="preserve"> all sites running the machine </w:t>
+        <w:t xml:space="preserve"> all sites </w:t>
+      </w:r>
+      <w:r>
+        <w:rPr>
+          <w:lang w:val="en-AU"/>
+        </w:rPr>
+        <w:t xml:space="preserve">running </w:t>
+      </w:r>
+      <w:r>
+        <w:rPr>
+          <w:lang w:val="en-AU"/>
+        </w:rPr>
+        <w:t>on</w:t>
+      </w:r>
+      <w:r>
+        <w:rPr>
+          <w:lang w:val="en-AU"/>
+        </w:rPr>
+        <w:t xml:space="preserve"> </w:t>
+      </w:r>
+      <w:r>
+        <w:rPr>
+          <w:lang w:val="en-AU"/>
+        </w:rPr>
+        <w:t xml:space="preserve">the machine </w:t>
       </w:r>
       <w:r>
         <w:rPr>
@@ -519,27 +704,25 @@
         <w:rPr>
           <w:lang w:val="en-AU"/>
         </w:rPr>
-        <w:t xml:space="preserve"> Also, since there is only on copy, it makes it easier to </w:t>
-      </w:r>
-      <w:proofErr w:type="gramStart"/>
-      <w:r>
-        <w:rPr>
-          <w:lang w:val="en-AU"/>
-        </w:rPr>
-        <w:t>mai</w:t>
-      </w:r>
-      <w:r>
-        <w:rPr>
-          <w:lang w:val="en-AU"/>
-        </w:rPr>
-        <w:t>ntain</w:t>
-      </w:r>
-      <w:proofErr w:type="gramEnd"/>
-      <w:r>
-        <w:rPr>
-          <w:lang w:val="en-AU"/>
-        </w:rPr>
-        <w:t xml:space="preserve"> the security of all sites.</w:t>
+        <w:t xml:space="preserve"> Also, since there is only on</w:t>
+      </w:r>
+      <w:r>
+        <w:rPr>
+          <w:lang w:val="en-AU"/>
+        </w:rPr>
+        <w:t>e</w:t>
+      </w:r>
+      <w:r>
+        <w:rPr>
+          <w:lang w:val="en-AU"/>
+        </w:rPr>
+        <w:t xml:space="preserve"> copy, it makes it easier to mai</w:t>
+      </w:r>
+      <w:r>
+        <w:rPr>
+          <w:lang w:val="en-AU"/>
+        </w:rPr>
+        <w:t>ntain the security of all sites.</w:t>
       </w:r>
     </w:p>
     <w:p>
@@ -557,17 +740,126 @@
       </w:pPr>
       <w:r>
         <w:rPr>
+          <w:lang w:val="en-AU"/>
+        </w:rPr>
+        <w:t>The filter</w:t>
+      </w:r>
+      <w:r>
+        <w:rPr>
+          <w:lang w:val="en-AU"/>
+        </w:rPr>
+        <w:t xml:space="preserve"> checks the data for any potential attack; it could be XSS or a SQL injection. If the string is parsed and is clear of attacks, the server returns the result “True” back to the </w:t>
+      </w:r>
+      <w:r>
+        <w:rPr>
+          <w:lang w:val="en-AU"/>
+        </w:rPr>
+        <w:t>frontend</w:t>
+      </w:r>
+      <w:r>
+        <w:rPr>
+          <w:lang w:val="en-AU"/>
+        </w:rPr>
+        <w:t xml:space="preserve">, otherwise, a </w:t>
+      </w:r>
+      <w:r>
+        <w:rPr>
+          <w:lang w:val="en-AU"/>
+        </w:rPr>
+        <w:t>precise</w:t>
+      </w:r>
+      <w:r>
+        <w:rPr>
+          <w:lang w:val="en-AU"/>
+        </w:rPr>
+        <w:t xml:space="preserve"> message is sent back</w:t>
+      </w:r>
+      <w:r>
+        <w:rPr>
+          <w:lang w:val="en-AU"/>
+        </w:rPr>
+        <w:t xml:space="preserve"> detailing the error</w:t>
+      </w:r>
+      <w:r>
+        <w:rPr>
+          <w:lang w:val="en-AU"/>
+        </w:rPr>
+        <w:t xml:space="preserve">. An attack string is defined as one </w:t>
+      </w:r>
+      <w:r>
+        <w:rPr>
+          <w:lang w:val="en-AU"/>
+        </w:rPr>
+        <w:t>having</w:t>
+      </w:r>
+      <w:r>
+        <w:rPr>
+          <w:lang w:val="en-AU"/>
+        </w:rPr>
+        <w:t xml:space="preserve"> illegal substrings</w:t>
+      </w:r>
+      <w:r>
+        <w:rPr>
+          <w:lang w:val="en-AU"/>
+        </w:rPr>
+        <w:t>. (Substrings are defined in the firewall file.)</w:t>
+      </w:r>
+      <w:r>
+        <w:rPr>
+          <w:lang w:val="en-AU"/>
+        </w:rPr>
+        <w:br/>
+      </w:r>
+      <w:r>
+        <w:rPr>
+          <w:lang w:val="en-AU"/>
+        </w:rPr>
+        <w:br/>
+      </w:r>
+      <w:r>
+        <w:rPr>
+          <w:lang w:val="en-AU"/>
+        </w:rPr>
+        <w:t xml:space="preserve">Testing was done, it was found that an empty input string would result in the filter producing a 404 error. Bottle’s dynamic </w:t>
+      </w:r>
+      <w:r>
+        <w:rPr>
+          <w:lang w:val="en-AU"/>
+        </w:rPr>
+        <w:t>address resolution require that</w:t>
+      </w:r>
+      <w:r>
+        <w:rPr>
+          <w:lang w:val="en-AU"/>
+        </w:rPr>
+        <w:t xml:space="preserve"> the dynamic part </w:t>
+      </w:r>
+      <w:r>
+        <w:rPr>
+          <w:lang w:val="en-AU"/>
+        </w:rPr>
+        <w:lastRenderedPageBreak/>
+        <w:t xml:space="preserve">have one or more characters. To cope with this situation, </w:t>
+      </w:r>
+      <w:r>
+        <w:rPr>
+          <w:lang w:val="en-AU"/>
+        </w:rPr>
+        <w:t xml:space="preserve">I added another route path to </w:t>
+      </w:r>
+      <w:r>
+        <w:rPr>
           <w:noProof/>
           <w:lang w:eastAsia="en-GB"/>
         </w:rPr>
         <w:drawing>
-          <wp:anchor distT="0" distB="0" distL="114300" distR="114300" simplePos="0" relativeHeight="251658240" behindDoc="0" locked="0" layoutInCell="1" allowOverlap="1" wp14:anchorId="549C348D" wp14:editId="4CC58256">
+          <wp:anchor distT="0" distB="0" distL="114300" distR="114300" simplePos="0" relativeHeight="251658240" behindDoc="0" locked="0" layoutInCell="1" allowOverlap="1" wp14:anchorId="549C348D" wp14:editId="4E151BA0">
             <wp:simplePos x="0" y="0"/>
             <wp:positionH relativeFrom="column">
-              <wp:posOffset>737870</wp:posOffset>
+              <wp:posOffset>854710</wp:posOffset>
             </wp:positionH>
             <wp:positionV relativeFrom="paragraph">
-              <wp:posOffset>1800225</wp:posOffset>
+              <wp:posOffset>462280</wp:posOffset>
             </wp:positionV>
             <wp:extent cx="4138930" cy="786130"/>
             <wp:effectExtent l="0" t="0" r="1270" b="1270"/>
@@ -627,79 +919,13 @@
         <w:rPr>
           <w:lang w:val="en-AU"/>
         </w:rPr>
-        <w:t>The filter</w:t>
-      </w:r>
-      <w:r>
-        <w:rPr>
-          <w:lang w:val="en-AU"/>
-        </w:rPr>
-        <w:t xml:space="preserve"> checks the data for any potential attack; it could be XSS or a SQL injection. If the string is parsed and is clear of attacks, the server returns the result “True” back to the </w:t>
-      </w:r>
-      <w:r>
-        <w:rPr>
-          <w:lang w:val="en-AU"/>
-        </w:rPr>
-        <w:t>frontend</w:t>
-      </w:r>
-      <w:r>
-        <w:rPr>
-          <w:lang w:val="en-AU"/>
-        </w:rPr>
-        <w:t xml:space="preserve">, otherwise, a </w:t>
-      </w:r>
-      <w:r>
-        <w:rPr>
-          <w:lang w:val="en-AU"/>
-        </w:rPr>
-        <w:t>precise</w:t>
-      </w:r>
-      <w:r>
-        <w:rPr>
-          <w:lang w:val="en-AU"/>
-        </w:rPr>
-        <w:t xml:space="preserve"> message is sent back</w:t>
-      </w:r>
-      <w:r>
-        <w:rPr>
-          <w:lang w:val="en-AU"/>
-        </w:rPr>
-        <w:t xml:space="preserve"> detailing the error</w:t>
-      </w:r>
-      <w:r>
-        <w:rPr>
-          <w:lang w:val="en-AU"/>
-        </w:rPr>
-        <w:t xml:space="preserve">. An attack string is defined as one </w:t>
-      </w:r>
-      <w:r>
-        <w:rPr>
-          <w:lang w:val="en-AU"/>
-        </w:rPr>
-        <w:t>having</w:t>
-      </w:r>
-      <w:r>
-        <w:rPr>
-          <w:lang w:val="en-AU"/>
-        </w:rPr>
-        <w:t xml:space="preserve"> illegal substrings</w:t>
-      </w:r>
-      <w:r>
-        <w:rPr>
-          <w:lang w:val="en-AU"/>
-        </w:rPr>
-        <w:t>,</w:t>
-      </w:r>
-      <w:r>
-        <w:rPr>
-          <w:lang w:val="en-AU"/>
-        </w:rPr>
-        <w:t xml:space="preserve"> which are defined in the </w:t>
-      </w:r>
-      <w:r>
-        <w:rPr>
-          <w:lang w:val="en-AU"/>
-        </w:rPr>
-        <w:t>filter.</w:t>
+        <w:t>make sure the empty string case was handled. e,g,</w:t>
+      </w:r>
+      <w:r>
+        <w:rPr>
+          <w:lang w:val="en-AU"/>
+        </w:rPr>
+        <w:t xml:space="preserve"> </w:t>
       </w:r>
       <w:r>
         <w:rPr>
@@ -717,491 +943,129 @@
         <w:rPr>
           <w:lang w:val="en-AU"/>
         </w:rPr>
-        <w:t xml:space="preserve">Testing was done, it was found that an empty input string would result in the filter producing a 404 error. Bottle’s dynamic </w:t>
-      </w:r>
-      <w:r>
-        <w:rPr>
-          <w:lang w:val="en-AU"/>
-        </w:rPr>
-        <w:t>address resolution require that</w:t>
-      </w:r>
-      <w:r>
-        <w:rPr>
-          <w:lang w:val="en-AU"/>
-        </w:rPr>
-        <w:t xml:space="preserve"> the dynamic part have one or more characters. To cope with this situation, </w:t>
-      </w:r>
-      <w:r>
-        <w:rPr>
-          <w:lang w:val="en-AU"/>
-        </w:rPr>
-        <w:t>I added</w:t>
-      </w:r>
+        <w:br/>
+      </w:r>
+      <w:r>
+        <w:rPr>
+          <w:lang w:val="en-AU"/>
+        </w:rPr>
+        <w:t xml:space="preserve">The data passed between servers, happens only on a local machine, meaning that unless someone had access to that machine, all data passed between the web app and the filter </w:t>
+      </w:r>
+      <w:r>
+        <w:rPr>
+          <w:lang w:val="en-AU"/>
+        </w:rPr>
+        <w:t>will</w:t>
+      </w:r>
+      <w:r>
+        <w:rPr>
+          <w:lang w:val="en-AU"/>
+        </w:rPr>
+        <w:t xml:space="preserve"> remain confidential. </w:t>
+      </w:r>
+    </w:p>
+    <w:p>
+      <w:pPr>
+        <w:pStyle w:val="Heading1"/>
+        <w:rPr>
+          <w:lang w:val="en-AU"/>
+        </w:rPr>
+      </w:pPr>
+      <w:r>
+        <w:rPr>
+          <w:lang w:val="en-AU"/>
+        </w:rPr>
+        <w:t>Interaction between WAF and the backend database</w:t>
+      </w:r>
+    </w:p>
+    <w:p>
+      <w:pPr>
+        <w:rPr>
+          <w:lang w:val="en-AU"/>
+        </w:rPr>
+      </w:pPr>
+      <w:r>
+        <w:rPr>
+          <w:lang w:val="en-AU"/>
+        </w:rPr>
+        <w:t xml:space="preserve">All input to the site is passed through the WAF before being processed by the application. This means that before the backend gets access to any of the data, it has already been checked for threats. This </w:t>
+      </w:r>
+      <w:r>
+        <w:rPr>
+          <w:lang w:val="en-AU"/>
+        </w:rPr>
+        <w:t>means that all data in the data</w:t>
+      </w:r>
+      <w:r>
+        <w:rPr>
+          <w:lang w:val="en-AU"/>
+        </w:rPr>
+        <w:t>base is</w:t>
+      </w:r>
+      <w:r>
+        <w:rPr>
+          <w:lang w:val="en-AU"/>
+        </w:rPr>
+        <w:t xml:space="preserve"> assumed to be</w:t>
+      </w:r>
+      <w:r>
+        <w:rPr>
+          <w:lang w:val="en-AU"/>
+        </w:rPr>
+        <w:t xml:space="preserve"> threat free. Based on this assumption, and the fact that the website has no dynamic content outside of that </w:t>
+      </w:r>
+      <w:r>
+        <w:rPr>
+          <w:lang w:val="en-AU"/>
+        </w:rPr>
+        <w:t>given by the database, there are no</w:t>
+      </w:r>
+      <w:r>
+        <w:rPr>
+          <w:lang w:val="en-AU"/>
+        </w:rPr>
+        <w:t xml:space="preserve"> checks on da</w:t>
+      </w:r>
+      <w:r>
+        <w:rPr>
+          <w:lang w:val="en-AU"/>
+        </w:rPr>
+        <w:t xml:space="preserve">ta outside of the input. Simple </w:t>
+      </w:r>
+      <w:r>
+        <w:rPr>
+          <w:lang w:val="en-AU"/>
+        </w:rPr>
+        <w:t xml:space="preserve">requests make no interaction with the WAF. </w:t>
+      </w:r>
+      <w:r>
+        <w:rPr>
+          <w:lang w:val="en-AU"/>
+        </w:rPr>
+        <w:br/>
+      </w:r>
+      <w:r>
+        <w:rPr>
+          <w:lang w:val="en-AU"/>
+        </w:rPr>
+        <w:br/>
+        <w:t>This decision was made because, the attack that could enter the system must occur by providing some input. Since this input is analysed, all data that successfully makes it</w:t>
+      </w:r>
+      <w:r>
+        <w:rPr>
+          <w:lang w:val="en-AU"/>
+        </w:rPr>
+        <w:t xml:space="preserve"> into the system can be trusted.</w:t>
+      </w:r>
+    </w:p>
+    <w:p>
+      <w:pPr>
+        <w:rPr>
+          <w:lang w:val="en-AU"/>
+        </w:rPr>
+      </w:pPr>
       <w:bookmarkStart w:id="0" w:name="_GoBack"/>
       <w:bookmarkEnd w:id="0"/>
-      <w:r>
-        <w:rPr>
-          <w:lang w:val="en-AU"/>
-        </w:rPr>
-        <w:t xml:space="preserve"> another route path to make sure the empty string case was handled. </w:t>
-      </w:r>
-      <w:proofErr w:type="spellStart"/>
-      <w:proofErr w:type="gramStart"/>
-      <w:r>
-        <w:rPr>
-          <w:lang w:val="en-AU"/>
-        </w:rPr>
-        <w:t>e,g</w:t>
-      </w:r>
-      <w:proofErr w:type="spellEnd"/>
-      <w:proofErr w:type="gramEnd"/>
-      <w:r>
-        <w:rPr>
-          <w:lang w:val="en-AU"/>
-        </w:rPr>
-        <w:t>,</w:t>
-      </w:r>
-      <w:r>
-        <w:rPr>
-          <w:lang w:val="en-AU"/>
-        </w:rPr>
-        <w:t xml:space="preserve"> </w:t>
-      </w:r>
-      <w:r>
-        <w:rPr>
-          <w:lang w:val="en-AU"/>
-        </w:rPr>
-        <w:br/>
-      </w:r>
-      <w:r>
-        <w:rPr>
-          <w:lang w:val="en-AU"/>
-        </w:rPr>
-        <w:br/>
-      </w:r>
-      <w:r>
-        <w:rPr>
-          <w:lang w:val="en-AU"/>
-        </w:rPr>
-        <w:br/>
-      </w:r>
-      <w:r>
-        <w:rPr>
-          <w:lang w:val="en-AU"/>
-        </w:rPr>
-        <w:t xml:space="preserve">The data passed between servers, happens only on a local machine, meaning that unless </w:t>
-      </w:r>
-      <w:r>
-        <w:rPr>
-          <w:lang w:val="en-AU"/>
-        </w:rPr>
-        <w:lastRenderedPageBreak/>
-        <w:t xml:space="preserve">someone had access to that machine, all data passed between the web app and the filter </w:t>
-      </w:r>
-      <w:r>
-        <w:rPr>
-          <w:lang w:val="en-AU"/>
-        </w:rPr>
-        <w:t>will</w:t>
-      </w:r>
-      <w:r>
-        <w:rPr>
-          <w:lang w:val="en-AU"/>
-        </w:rPr>
-        <w:t xml:space="preserve"> remain confidential. </w:t>
-      </w:r>
-    </w:p>
-    <w:p>
-      <w:pPr>
-        <w:rPr>
-          <w:lang w:val="en-AU"/>
-        </w:rPr>
-      </w:pPr>
-    </w:p>
-    <w:p>
-      <w:pPr>
-        <w:pStyle w:val="Heading1"/>
-        <w:rPr>
-          <w:lang w:val="en-AU"/>
-        </w:rPr>
-      </w:pPr>
-      <w:r>
-        <w:rPr>
-          <w:lang w:val="en-AU"/>
-        </w:rPr>
-        <w:t>Interaction between WAF and the backend database</w:t>
-      </w:r>
-    </w:p>
-    <w:p>
-      <w:pPr>
-        <w:rPr>
-          <w:lang w:val="en-AU"/>
-        </w:rPr>
-      </w:pPr>
-      <w:r>
-        <w:rPr>
-          <w:lang w:val="en-AU"/>
-        </w:rPr>
-        <w:t xml:space="preserve">All input to the site is passed through the WAF before being processed by the application. This means that before the backend gets access to any of the data, it has already been checked for threats. This means that all data in the data base is threat free. Based on this assumption, and the fact that the website has no dynamic content outside of that provided by the database, there are not checks on data outside of the input. Simply requests make no interaction with the WAF. </w:t>
-      </w:r>
-      <w:r>
-        <w:rPr>
-          <w:lang w:val="en-AU"/>
-        </w:rPr>
-        <w:br/>
-      </w:r>
-      <w:r>
-        <w:rPr>
-          <w:lang w:val="en-AU"/>
-        </w:rPr>
-        <w:br/>
-        <w:t>This decision was made because, the attack that could enter the system must occur by providing some input. Since this input is analysed, all data that successfully makes it</w:t>
-      </w:r>
-      <w:r>
-        <w:rPr>
-          <w:lang w:val="en-AU"/>
-        </w:rPr>
-        <w:t xml:space="preserve"> into the system can be trusted.</w:t>
-      </w:r>
-    </w:p>
-    <w:p>
-      <w:pPr>
-        <w:rPr>
-          <w:lang w:val="en-AU"/>
-        </w:rPr>
-      </w:pPr>
-    </w:p>
-    <w:p>
-      <w:pPr>
-        <w:rPr>
-          <w:lang w:val="en-AU"/>
-        </w:rPr>
-      </w:pPr>
-    </w:p>
-    <w:p>
-      <w:pPr>
-        <w:pStyle w:val="ListParagraph"/>
-        <w:numPr>
-          <w:ilvl w:val="0"/>
-          <w:numId w:val="1"/>
-        </w:numPr>
-        <w:rPr>
-          <w:lang w:val="en-AU"/>
-        </w:rPr>
-      </w:pPr>
-    </w:p>
-    <w:p>
-      <w:pPr>
-        <w:rPr>
-          <w:lang w:val="en-AU"/>
-        </w:rPr>
-      </w:pPr>
-    </w:p>
-    <w:p>
-      <w:pPr>
-        <w:pStyle w:val="ListParagraph"/>
-        <w:numPr>
-          <w:ilvl w:val="0"/>
-          <w:numId w:val="1"/>
-        </w:numPr>
-        <w:rPr>
-          <w:lang w:val="en-AU"/>
-        </w:rPr>
-      </w:pPr>
-      <w:r>
-        <w:rPr>
-          <w:lang w:val="en-AU"/>
-        </w:rPr>
-        <w:t xml:space="preserve">What data do we store in </w:t>
-      </w:r>
-      <w:proofErr w:type="gramStart"/>
-      <w:r>
-        <w:rPr>
-          <w:lang w:val="en-AU"/>
-        </w:rPr>
-        <w:t>cookies</w:t>
-      </w:r>
-      <w:proofErr w:type="gramEnd"/>
-      <w:r>
-        <w:rPr>
-          <w:lang w:val="en-AU"/>
-        </w:rPr>
-        <w:t xml:space="preserve"> </w:t>
-      </w:r>
-    </w:p>
-    <w:p>
-      <w:pPr>
-        <w:pStyle w:val="ListParagraph"/>
-        <w:numPr>
-          <w:ilvl w:val="1"/>
-          <w:numId w:val="1"/>
-        </w:numPr>
-        <w:rPr>
-          <w:lang w:val="en-AU"/>
-        </w:rPr>
-      </w:pPr>
-      <w:r>
-        <w:rPr>
-          <w:lang w:val="en-AU"/>
-        </w:rPr>
-        <w:t xml:space="preserve">How are they handled and what checks are done to ensure they haven’t been </w:t>
-      </w:r>
-      <w:proofErr w:type="gramStart"/>
-      <w:r>
-        <w:rPr>
-          <w:lang w:val="en-AU"/>
-        </w:rPr>
-        <w:t>changed.</w:t>
-      </w:r>
-      <w:proofErr w:type="gramEnd"/>
-    </w:p>
-    <w:p>
-      <w:pPr>
-        <w:pStyle w:val="ListParagraph"/>
-        <w:numPr>
-          <w:ilvl w:val="0"/>
-          <w:numId w:val="1"/>
-        </w:numPr>
-        <w:rPr>
-          <w:lang w:val="en-AU"/>
-        </w:rPr>
-      </w:pPr>
-      <w:r>
-        <w:rPr>
-          <w:lang w:val="en-AU"/>
-        </w:rPr>
-        <w:t xml:space="preserve">Communication </w:t>
-      </w:r>
-      <w:r>
-        <w:rPr>
-          <w:lang w:val="en-AU"/>
-        </w:rPr>
-        <w:t xml:space="preserve">between front end and </w:t>
-      </w:r>
-      <w:proofErr w:type="spellStart"/>
-      <w:r>
-        <w:rPr>
-          <w:lang w:val="en-AU"/>
-        </w:rPr>
-        <w:t>waf</w:t>
-      </w:r>
-      <w:proofErr w:type="spellEnd"/>
-      <w:r>
-        <w:rPr>
-          <w:lang w:val="en-AU"/>
-        </w:rPr>
-        <w:t xml:space="preserve"> server</w:t>
-      </w:r>
-    </w:p>
-    <w:p>
-      <w:pPr>
-        <w:pStyle w:val="ListParagraph"/>
-        <w:numPr>
-          <w:ilvl w:val="1"/>
-          <w:numId w:val="1"/>
-        </w:numPr>
-        <w:rPr>
-          <w:lang w:val="en-AU"/>
-        </w:rPr>
-      </w:pPr>
-      <w:r>
-        <w:rPr>
-          <w:lang w:val="en-AU"/>
-        </w:rPr>
-        <w:t>Just talked about how it works.</w:t>
-      </w:r>
-    </w:p>
-    <w:p>
-      <w:pPr>
-        <w:pStyle w:val="ListParagraph"/>
-        <w:numPr>
-          <w:ilvl w:val="1"/>
-          <w:numId w:val="1"/>
-        </w:numPr>
-        <w:rPr>
-          <w:lang w:val="en-AU"/>
-        </w:rPr>
-      </w:pPr>
-      <w:r>
-        <w:rPr>
-          <w:lang w:val="en-AU"/>
-        </w:rPr>
-        <w:t>Why it is designed the way it is.</w:t>
-      </w:r>
-    </w:p>
-    <w:p>
-      <w:pPr>
-        <w:pStyle w:val="ListParagraph"/>
-        <w:numPr>
-          <w:ilvl w:val="1"/>
-          <w:numId w:val="1"/>
-        </w:numPr>
-        <w:rPr>
-          <w:lang w:val="en-AU"/>
-        </w:rPr>
-      </w:pPr>
-      <w:r>
-        <w:rPr>
-          <w:lang w:val="en-AU"/>
-        </w:rPr>
-        <w:t xml:space="preserve">How </w:t>
-      </w:r>
-      <w:proofErr w:type="spellStart"/>
-      <w:r>
-        <w:rPr>
-          <w:lang w:val="en-AU"/>
-        </w:rPr>
-        <w:t>communcication</w:t>
-      </w:r>
-      <w:proofErr w:type="spellEnd"/>
-      <w:r>
-        <w:rPr>
-          <w:lang w:val="en-AU"/>
-        </w:rPr>
-        <w:t xml:space="preserve"> happens between the </w:t>
-      </w:r>
-      <w:proofErr w:type="spellStart"/>
-      <w:r>
-        <w:rPr>
-          <w:lang w:val="en-AU"/>
-        </w:rPr>
-        <w:t>waf</w:t>
-      </w:r>
-      <w:proofErr w:type="spellEnd"/>
-      <w:r>
-        <w:rPr>
-          <w:lang w:val="en-AU"/>
-        </w:rPr>
-        <w:t xml:space="preserve"> and the front end.</w:t>
-      </w:r>
-    </w:p>
-    <w:p>
-      <w:pPr>
-        <w:pStyle w:val="ListParagraph"/>
-        <w:numPr>
-          <w:ilvl w:val="0"/>
-          <w:numId w:val="1"/>
-        </w:numPr>
-        <w:rPr>
-          <w:lang w:val="en-AU"/>
-        </w:rPr>
-      </w:pPr>
-      <w:r>
-        <w:rPr>
-          <w:lang w:val="en-AU"/>
-        </w:rPr>
-        <w:t xml:space="preserve">Interaction between </w:t>
-      </w:r>
-      <w:proofErr w:type="spellStart"/>
-      <w:r>
-        <w:rPr>
-          <w:lang w:val="en-AU"/>
-        </w:rPr>
-        <w:t>waf</w:t>
-      </w:r>
-      <w:proofErr w:type="spellEnd"/>
-      <w:r>
-        <w:rPr>
-          <w:lang w:val="en-AU"/>
-        </w:rPr>
-        <w:t xml:space="preserve"> and backend</w:t>
-      </w:r>
-    </w:p>
-    <w:p>
-      <w:pPr>
-        <w:pStyle w:val="ListParagraph"/>
-        <w:numPr>
-          <w:ilvl w:val="1"/>
-          <w:numId w:val="1"/>
-        </w:numPr>
-        <w:rPr>
-          <w:lang w:val="en-AU"/>
-        </w:rPr>
-      </w:pPr>
-      <w:r>
-        <w:rPr>
-          <w:lang w:val="en-AU"/>
-        </w:rPr>
-        <w:t xml:space="preserve">Pretty much talked about how the </w:t>
-      </w:r>
-      <w:proofErr w:type="spellStart"/>
-      <w:r>
-        <w:rPr>
-          <w:lang w:val="en-AU"/>
-        </w:rPr>
-        <w:t>waf</w:t>
-      </w:r>
-      <w:proofErr w:type="spellEnd"/>
-      <w:r>
-        <w:rPr>
-          <w:lang w:val="en-AU"/>
-        </w:rPr>
-        <w:t xml:space="preserve"> comes before all operations (including the backend)</w:t>
-      </w:r>
-    </w:p>
-    <w:p>
-      <w:pPr>
-        <w:pStyle w:val="ListParagraph"/>
-        <w:numPr>
-          <w:ilvl w:val="1"/>
-          <w:numId w:val="1"/>
-        </w:numPr>
-        <w:rPr>
-          <w:lang w:val="en-AU"/>
-        </w:rPr>
-      </w:pPr>
-      <w:r>
-        <w:rPr>
-          <w:lang w:val="en-AU"/>
-        </w:rPr>
-        <w:t xml:space="preserve">All data in the system and in the </w:t>
-      </w:r>
-      <w:proofErr w:type="gramStart"/>
-      <w:r>
-        <w:rPr>
-          <w:lang w:val="en-AU"/>
-        </w:rPr>
-        <w:t>backend</w:t>
-      </w:r>
-      <w:proofErr w:type="gramEnd"/>
-      <w:r>
-        <w:rPr>
-          <w:lang w:val="en-AU"/>
-        </w:rPr>
-        <w:t xml:space="preserve"> can be trusted since it must have already passed through the </w:t>
-      </w:r>
-      <w:proofErr w:type="spellStart"/>
-      <w:r>
-        <w:rPr>
-          <w:lang w:val="en-AU"/>
-        </w:rPr>
-        <w:t>waf</w:t>
-      </w:r>
-      <w:proofErr w:type="spellEnd"/>
-      <w:r>
-        <w:rPr>
-          <w:lang w:val="en-AU"/>
-        </w:rPr>
-        <w:t>.</w:t>
-      </w:r>
-    </w:p>
-    <w:p>
-      <w:pPr>
-        <w:pStyle w:val="ListParagraph"/>
-        <w:numPr>
-          <w:ilvl w:val="0"/>
-          <w:numId w:val="1"/>
-        </w:numPr>
-        <w:rPr>
-          <w:lang w:val="en-AU"/>
-        </w:rPr>
-      </w:pPr>
-      <w:r>
-        <w:rPr>
-          <w:lang w:val="en-AU"/>
-        </w:rPr>
-        <w:t>What security decisions have been made</w:t>
-      </w:r>
     </w:p>
     <w:sectPr>
       <w:pgSz w:w="11900" w:h="16840"/>

</xml_diff>